<commit_message>
On branch master  Your branch is up-to-date with 'origin/master'.
 Changes to be committed:
	modified:   Used_commands.docx
</commit_message>
<xml_diff>
--- a/Used_commands.docx
+++ b/Used_commands.docx
@@ -5,11 +5,13 @@
     <w:p>
       <w:pPr>
         <w:rPr>
-          <w:lang w:val="en-US"/>
-        </w:rPr>
-      </w:pPr>
-      <w:r>
-        <w:rPr>
+          <w:rFonts w:asciiTheme="majorHAnsi" w:hAnsiTheme="majorHAnsi"/>
+          <w:lang w:val="en-US"/>
+        </w:rPr>
+      </w:pPr>
+      <w:r>
+        <w:rPr>
+          <w:rFonts w:asciiTheme="majorHAnsi" w:hAnsiTheme="majorHAnsi"/>
           <w:lang w:val="en-US"/>
         </w:rPr>
         <w:t>Used commands:</w:t>
@@ -18,11 +20,13 @@
     <w:p>
       <w:pPr>
         <w:rPr>
-          <w:lang w:val="en-US"/>
-        </w:rPr>
-      </w:pPr>
-      <w:r>
-        <w:rPr>
+          <w:rFonts w:asciiTheme="majorHAnsi" w:hAnsiTheme="majorHAnsi"/>
+          <w:lang w:val="en-US"/>
+        </w:rPr>
+      </w:pPr>
+      <w:r>
+        <w:rPr>
+          <w:rFonts w:asciiTheme="majorHAnsi" w:hAnsiTheme="majorHAnsi"/>
           <w:lang w:val="en-US"/>
         </w:rPr>
         <w:t>User anlegen</w:t>
@@ -35,14 +39,14 @@
         <w:adjustRightInd w:val="0"/>
         <w:spacing w:after="0" w:line="240" w:lineRule="auto"/>
         <w:rPr>
-          <w:rFonts w:ascii="mplus1mn-regular" w:eastAsia="mplus1mn-regular" w:cs="mplus1mn-regular"/>
-          <w:color w:val="333333"/>
-          <w:lang w:val="en-US"/>
-        </w:rPr>
-      </w:pPr>
-      <w:r>
-        <w:rPr>
-          <w:rFonts w:ascii="mplus1mn-regular" w:eastAsia="mplus1mn-regular" w:cs="mplus1mn-regular"/>
+          <w:rFonts w:asciiTheme="majorHAnsi" w:eastAsia="mplus1mn-regular" w:hAnsiTheme="majorHAnsi" w:cs="mplus1mn-regular"/>
+          <w:color w:val="333333"/>
+          <w:lang w:val="en-US"/>
+        </w:rPr>
+      </w:pPr>
+      <w:r>
+        <w:rPr>
+          <w:rFonts w:asciiTheme="majorHAnsi" w:eastAsia="mplus1mn-regular" w:hAnsiTheme="majorHAnsi" w:cs="mplus1mn-regular"/>
           <w:color w:val="333333"/>
           <w:lang w:val="en-US"/>
         </w:rPr>
@@ -51,7 +55,7 @@
       <w:proofErr w:type="gramStart"/>
       <w:r>
         <w:rPr>
-          <w:rFonts w:ascii="mplus1mn-regular" w:eastAsia="mplus1mn-regular" w:cs="mplus1mn-regular"/>
+          <w:rFonts w:asciiTheme="majorHAnsi" w:eastAsia="mplus1mn-regular" w:hAnsiTheme="majorHAnsi" w:cs="mplus1mn-regular"/>
           <w:color w:val="333333"/>
           <w:lang w:val="en-US"/>
         </w:rPr>
@@ -60,7 +64,7 @@
       <w:proofErr w:type="gramEnd"/>
       <w:r>
         <w:rPr>
-          <w:rFonts w:ascii="mplus1mn-regular" w:eastAsia="mplus1mn-regular" w:cs="mplus1mn-regular"/>
+          <w:rFonts w:asciiTheme="majorHAnsi" w:eastAsia="mplus1mn-regular" w:hAnsiTheme="majorHAnsi" w:cs="mplus1mn-regular"/>
           <w:color w:val="333333"/>
           <w:lang w:val="en-US"/>
         </w:rPr>
@@ -70,14 +74,14 @@
     <w:p>
       <w:pPr>
         <w:rPr>
-          <w:rFonts w:ascii="mplus1mn-regular" w:eastAsia="mplus1mn-regular" w:cs="mplus1mn-regular"/>
-          <w:color w:val="333333"/>
-          <w:lang w:val="en-US"/>
-        </w:rPr>
-      </w:pPr>
-      <w:r>
-        <w:rPr>
-          <w:rFonts w:ascii="mplus1mn-regular" w:eastAsia="mplus1mn-regular" w:cs="mplus1mn-regular"/>
+          <w:rFonts w:asciiTheme="majorHAnsi" w:eastAsia="mplus1mn-regular" w:hAnsiTheme="majorHAnsi" w:cs="mplus1mn-regular"/>
+          <w:color w:val="333333"/>
+          <w:lang w:val="en-US"/>
+        </w:rPr>
+      </w:pPr>
+      <w:r>
+        <w:rPr>
+          <w:rFonts w:asciiTheme="majorHAnsi" w:eastAsia="mplus1mn-regular" w:hAnsiTheme="majorHAnsi" w:cs="mplus1mn-regular"/>
           <w:color w:val="333333"/>
           <w:lang w:val="en-US"/>
         </w:rPr>
@@ -86,7 +90,7 @@
       <w:proofErr w:type="gramStart"/>
       <w:r>
         <w:rPr>
-          <w:rFonts w:ascii="mplus1mn-regular" w:eastAsia="mplus1mn-regular" w:cs="mplus1mn-regular"/>
+          <w:rFonts w:asciiTheme="majorHAnsi" w:eastAsia="mplus1mn-regular" w:hAnsiTheme="majorHAnsi" w:cs="mplus1mn-regular"/>
           <w:color w:val="333333"/>
           <w:lang w:val="en-US"/>
         </w:rPr>
@@ -95,7 +99,7 @@
       <w:proofErr w:type="gramEnd"/>
       <w:r>
         <w:rPr>
-          <w:rFonts w:ascii="mplus1mn-regular" w:eastAsia="mplus1mn-regular" w:cs="mplus1mn-regular"/>
+          <w:rFonts w:asciiTheme="majorHAnsi" w:eastAsia="mplus1mn-regular" w:hAnsiTheme="majorHAnsi" w:cs="mplus1mn-regular"/>
           <w:color w:val="333333"/>
           <w:lang w:val="en-US"/>
         </w:rPr>
@@ -105,7 +109,7 @@
         <w:r>
           <w:rPr>
             <w:rStyle w:val="Hyperlink"/>
-            <w:rFonts w:ascii="mplus1mn-regular" w:eastAsia="mplus1mn-regular" w:cs="mplus1mn-regular"/>
+            <w:rFonts w:asciiTheme="majorHAnsi" w:eastAsia="mplus1mn-regular" w:hAnsiTheme="majorHAnsi" w:cs="mplus1mn-regular"/>
             <w:lang w:val="en-US"/>
           </w:rPr>
           <w:t>johndoe@example.com</w:t>
@@ -115,14 +119,14 @@
     <w:p>
       <w:pPr>
         <w:rPr>
-          <w:rFonts w:ascii="mplus1mn-regular" w:eastAsia="mplus1mn-regular" w:cs="mplus1mn-regular"/>
-          <w:color w:val="333333"/>
-          <w:lang w:val="en-US"/>
-        </w:rPr>
-      </w:pPr>
-      <w:r>
-        <w:rPr>
-          <w:rFonts w:ascii="mplus1mn-regular" w:eastAsia="mplus1mn-regular" w:cs="mplus1mn-regular"/>
+          <w:rFonts w:asciiTheme="majorHAnsi" w:eastAsia="mplus1mn-regular" w:hAnsiTheme="majorHAnsi" w:cs="mplus1mn-regular"/>
+          <w:color w:val="333333"/>
+          <w:lang w:val="en-US"/>
+        </w:rPr>
+      </w:pPr>
+      <w:r>
+        <w:rPr>
+          <w:rFonts w:asciiTheme="majorHAnsi" w:eastAsia="mplus1mn-regular" w:hAnsiTheme="majorHAnsi" w:cs="mplus1mn-regular"/>
           <w:color w:val="333333"/>
           <w:lang w:val="en-US"/>
         </w:rPr>
@@ -132,40 +136,24 @@
     <w:p>
       <w:pPr>
         <w:rPr>
-          <w:rFonts w:ascii="mplus1mn-regular" w:eastAsia="mplus1mn-regular" w:cs="mplus1mn-regular"/>
-          <w:color w:val="333333"/>
-          <w:lang w:val="en-US"/>
-        </w:rPr>
-      </w:pPr>
-      <w:r>
-        <w:rPr>
-          <w:rFonts w:ascii="mplus1mn-regular" w:eastAsia="mplus1mn-regular" w:cs="mplus1mn-regular"/>
-          <w:color w:val="333333"/>
-          <w:lang w:val="en-US"/>
-        </w:rPr>
-        <w:t>(</w:t>
-      </w:r>
-      <w:r>
-        <w:rPr>
-          <w:rFonts w:ascii="mplus1mn-regular" w:eastAsia="mplus1mn-regular" w:cs="mplus1mn-regular"/>
-          <w:color w:val="333333"/>
-          <w:lang w:val="en-US"/>
-        </w:rPr>
-        <w:t>$ git config --global core.editor emacs</w:t>
-      </w:r>
-      <w:r>
-        <w:rPr>
-          <w:rFonts w:ascii="mplus1mn-regular" w:eastAsia="mplus1mn-regular" w:cs="mplus1mn-regular"/>
-          <w:color w:val="333333"/>
-          <w:lang w:val="en-US"/>
-        </w:rPr>
-        <w:t>)</w:t>
-      </w:r>
-    </w:p>
-    <w:p>
-      <w:pPr>
-        <w:rPr>
-          <w:rFonts w:ascii="mplus1mn-regular" w:eastAsia="mplus1mn-regular" w:cs="mplus1mn-regular"/>
+          <w:rFonts w:asciiTheme="majorHAnsi" w:eastAsia="mplus1mn-regular" w:hAnsiTheme="majorHAnsi" w:cs="mplus1mn-regular"/>
+          <w:color w:val="333333"/>
+          <w:lang w:val="en-US"/>
+        </w:rPr>
+      </w:pPr>
+      <w:r>
+        <w:rPr>
+          <w:rFonts w:asciiTheme="majorHAnsi" w:eastAsia="mplus1mn-regular" w:hAnsiTheme="majorHAnsi" w:cs="mplus1mn-regular"/>
+          <w:color w:val="333333"/>
+          <w:lang w:val="en-US"/>
+        </w:rPr>
+        <w:t>($ git config --global core.editor emacs)</w:t>
+      </w:r>
+    </w:p>
+    <w:p>
+      <w:pPr>
+        <w:rPr>
+          <w:rFonts w:asciiTheme="majorHAnsi" w:eastAsia="mplus1mn-regular" w:hAnsiTheme="majorHAnsi" w:cs="mplus1mn-regular"/>
           <w:color w:val="333333"/>
           <w:lang w:val="en-US"/>
         </w:rPr>
@@ -173,7 +161,7 @@
       <w:proofErr w:type="gramStart"/>
       <w:r>
         <w:rPr>
-          <w:rFonts w:ascii="mplus1mn-regular" w:eastAsia="mplus1mn-regular" w:cs="mplus1mn-regular"/>
+          <w:rFonts w:asciiTheme="majorHAnsi" w:eastAsia="mplus1mn-regular" w:hAnsiTheme="majorHAnsi" w:cs="mplus1mn-regular"/>
           <w:color w:val="333333"/>
           <w:lang w:val="en-US"/>
         </w:rPr>
@@ -182,7 +170,7 @@
       <w:proofErr w:type="gramEnd"/>
       <w:r>
         <w:rPr>
-          <w:rFonts w:ascii="mplus1mn-regular" w:eastAsia="mplus1mn-regular" w:cs="mplus1mn-regular"/>
+          <w:rFonts w:asciiTheme="majorHAnsi" w:eastAsia="mplus1mn-regular" w:hAnsiTheme="majorHAnsi" w:cs="mplus1mn-regular"/>
           <w:color w:val="333333"/>
           <w:lang w:val="en-US"/>
         </w:rPr>
@@ -192,14 +180,14 @@
     <w:p>
       <w:pPr>
         <w:rPr>
-          <w:rFonts w:ascii="mplus1mn-regular" w:eastAsia="mplus1mn-regular" w:cs="mplus1mn-regular"/>
-          <w:color w:val="333333"/>
-          <w:lang w:val="en-US"/>
-        </w:rPr>
-      </w:pPr>
-      <w:r>
-        <w:rPr>
-          <w:rFonts w:ascii="mplus1mn-regular" w:eastAsia="mplus1mn-regular" w:cs="mplus1mn-regular"/>
+          <w:rFonts w:asciiTheme="majorHAnsi" w:eastAsia="mplus1mn-regular" w:hAnsiTheme="majorHAnsi" w:cs="mplus1mn-regular"/>
+          <w:color w:val="333333"/>
+          <w:lang w:val="en-US"/>
+        </w:rPr>
+      </w:pPr>
+      <w:r>
+        <w:rPr>
+          <w:rFonts w:asciiTheme="majorHAnsi" w:eastAsia="mplus1mn-regular" w:hAnsiTheme="majorHAnsi" w:cs="mplus1mn-regular"/>
           <w:color w:val="333333"/>
           <w:lang w:val="en-US"/>
         </w:rPr>
@@ -208,7 +196,7 @@
       <w:proofErr w:type="gramStart"/>
       <w:r>
         <w:rPr>
-          <w:rFonts w:ascii="mplus1mn-regular" w:eastAsia="mplus1mn-regular" w:cs="mplus1mn-regular"/>
+          <w:rFonts w:asciiTheme="majorHAnsi" w:eastAsia="mplus1mn-regular" w:hAnsiTheme="majorHAnsi" w:cs="mplus1mn-regular"/>
           <w:color w:val="333333"/>
           <w:lang w:val="en-US"/>
         </w:rPr>
@@ -217,33 +205,17 @@
       <w:proofErr w:type="gramEnd"/>
       <w:r>
         <w:rPr>
-          <w:rFonts w:ascii="mplus1mn-regular" w:eastAsia="mplus1mn-regular" w:cs="mplus1mn-regular"/>
-          <w:color w:val="333333"/>
-          <w:lang w:val="en-US"/>
-        </w:rPr>
-        <w:t xml:space="preserve"> config </w:t>
-      </w:r>
-      <w:r>
-        <w:rPr>
-          <w:rFonts w:ascii="mplus1mn-regular" w:eastAsia="mplus1mn-regular" w:cs="mplus1mn-regular"/>
-          <w:color w:val="333333"/>
-          <w:lang w:val="en-US"/>
-        </w:rPr>
-        <w:t>–</w:t>
-      </w:r>
-      <w:r>
-        <w:rPr>
-          <w:rFonts w:ascii="mplus1mn-regular" w:eastAsia="mplus1mn-regular" w:cs="mplus1mn-regular"/>
-          <w:color w:val="333333"/>
-          <w:lang w:val="en-US"/>
-        </w:rPr>
-        <w:t>list</w:t>
-      </w:r>
-    </w:p>
-    <w:p>
-      <w:pPr>
-        <w:rPr>
-          <w:rFonts w:ascii="mplus1mn-regular" w:eastAsia="mplus1mn-regular" w:cs="mplus1mn-regular"/>
+          <w:rFonts w:asciiTheme="majorHAnsi" w:eastAsia="mplus1mn-regular" w:hAnsiTheme="majorHAnsi" w:cs="mplus1mn-regular"/>
+          <w:color w:val="333333"/>
+          <w:lang w:val="en-US"/>
+        </w:rPr>
+        <w:t xml:space="preserve"> config –list</w:t>
+      </w:r>
+    </w:p>
+    <w:p>
+      <w:pPr>
+        <w:rPr>
+          <w:rFonts w:asciiTheme="majorHAnsi" w:eastAsia="mplus1mn-regular" w:hAnsiTheme="majorHAnsi" w:cs="mplus1mn-regular"/>
           <w:color w:val="333333"/>
           <w:lang w:val="en-US"/>
         </w:rPr>
@@ -251,7 +223,7 @@
       <w:proofErr w:type="gramStart"/>
       <w:r>
         <w:rPr>
-          <w:rFonts w:ascii="mplus1mn-regular" w:eastAsia="mplus1mn-regular" w:cs="mplus1mn-regular"/>
+          <w:rFonts w:asciiTheme="majorHAnsi" w:eastAsia="mplus1mn-regular" w:hAnsiTheme="majorHAnsi" w:cs="mplus1mn-regular"/>
           <w:color w:val="333333"/>
           <w:lang w:val="en-US"/>
         </w:rPr>
@@ -260,7 +232,7 @@
       <w:proofErr w:type="gramEnd"/>
       <w:r>
         <w:rPr>
-          <w:rFonts w:ascii="mplus1mn-regular" w:eastAsia="mplus1mn-regular" w:cs="mplus1mn-regular"/>
+          <w:rFonts w:asciiTheme="majorHAnsi" w:eastAsia="mplus1mn-regular" w:hAnsiTheme="majorHAnsi" w:cs="mplus1mn-regular"/>
           <w:color w:val="333333"/>
           <w:lang w:val="en-US"/>
         </w:rPr>
@@ -270,14 +242,14 @@
     <w:p>
       <w:pPr>
         <w:rPr>
-          <w:rFonts w:ascii="mplus1mn-regular" w:eastAsia="mplus1mn-regular" w:cs="mplus1mn-regular"/>
-          <w:color w:val="333333"/>
-          <w:lang w:val="en-US"/>
-        </w:rPr>
-      </w:pPr>
-      <w:r>
-        <w:rPr>
-          <w:rFonts w:ascii="mplus1mn-regular" w:eastAsia="mplus1mn-regular" w:cs="mplus1mn-regular"/>
+          <w:rFonts w:asciiTheme="majorHAnsi" w:eastAsia="mplus1mn-regular" w:hAnsiTheme="majorHAnsi" w:cs="mplus1mn-regular"/>
+          <w:color w:val="333333"/>
+          <w:lang w:val="en-US"/>
+        </w:rPr>
+      </w:pPr>
+      <w:r>
+        <w:rPr>
+          <w:rFonts w:asciiTheme="majorHAnsi" w:eastAsia="mplus1mn-regular" w:hAnsiTheme="majorHAnsi" w:cs="mplus1mn-regular"/>
           <w:color w:val="333333"/>
           <w:lang w:val="en-US"/>
         </w:rPr>
@@ -286,7 +258,7 @@
       <w:proofErr w:type="gramStart"/>
       <w:r>
         <w:rPr>
-          <w:rFonts w:ascii="mplus1mn-regular" w:eastAsia="mplus1mn-regular" w:cs="mplus1mn-regular"/>
+          <w:rFonts w:asciiTheme="majorHAnsi" w:eastAsia="mplus1mn-regular" w:hAnsiTheme="majorHAnsi" w:cs="mplus1mn-regular"/>
           <w:color w:val="333333"/>
           <w:lang w:val="en-US"/>
         </w:rPr>
@@ -295,7 +267,7 @@
       <w:proofErr w:type="gramEnd"/>
       <w:r>
         <w:rPr>
-          <w:rFonts w:ascii="mplus1mn-regular" w:eastAsia="mplus1mn-regular" w:cs="mplus1mn-regular"/>
+          <w:rFonts w:asciiTheme="majorHAnsi" w:eastAsia="mplus1mn-regular" w:hAnsiTheme="majorHAnsi" w:cs="mplus1mn-regular"/>
           <w:color w:val="333333"/>
           <w:lang w:val="en-US"/>
         </w:rPr>
@@ -305,23 +277,23 @@
     <w:p>
       <w:pPr>
         <w:rPr>
-          <w:rFonts w:ascii="mplus1mn-regular" w:eastAsia="mplus1mn-regular" w:cs="mplus1mn-regular"/>
-          <w:color w:val="333333"/>
-          <w:lang w:val="en-US"/>
-        </w:rPr>
-      </w:pPr>
-    </w:p>
-    <w:p>
-      <w:pPr>
-        <w:rPr>
-          <w:rFonts w:ascii="mplus1mn-regular" w:eastAsia="mplus1mn-regular" w:cs="mplus1mn-regular"/>
-          <w:color w:val="333333"/>
-          <w:lang w:val="en-US"/>
-        </w:rPr>
-      </w:pPr>
-      <w:r>
-        <w:rPr>
-          <w:rFonts w:ascii="mplus1mn-regular" w:eastAsia="mplus1mn-regular" w:cs="mplus1mn-regular"/>
+          <w:rFonts w:asciiTheme="majorHAnsi" w:eastAsia="mplus1mn-regular" w:hAnsiTheme="majorHAnsi" w:cs="mplus1mn-regular"/>
+          <w:color w:val="333333"/>
+          <w:lang w:val="en-US"/>
+        </w:rPr>
+      </w:pPr>
+    </w:p>
+    <w:p>
+      <w:pPr>
+        <w:rPr>
+          <w:rFonts w:asciiTheme="majorHAnsi" w:eastAsia="mplus1mn-regular" w:hAnsiTheme="majorHAnsi" w:cs="mplus1mn-regular"/>
+          <w:color w:val="333333"/>
+          <w:lang w:val="en-US"/>
+        </w:rPr>
+      </w:pPr>
+      <w:r>
+        <w:rPr>
+          <w:rFonts w:asciiTheme="majorHAnsi" w:eastAsia="mplus1mn-regular" w:hAnsiTheme="majorHAnsi" w:cs="mplus1mn-regular"/>
           <w:color w:val="333333"/>
           <w:lang w:val="en-US"/>
         </w:rPr>
@@ -330,7 +302,7 @@
       <w:proofErr w:type="gramStart"/>
       <w:r>
         <w:rPr>
-          <w:rFonts w:ascii="mplus1mn-regular" w:eastAsia="mplus1mn-regular" w:cs="mplus1mn-regular"/>
+          <w:rFonts w:asciiTheme="majorHAnsi" w:eastAsia="mplus1mn-regular" w:hAnsiTheme="majorHAnsi" w:cs="mplus1mn-regular"/>
           <w:color w:val="333333"/>
           <w:lang w:val="en-US"/>
         </w:rPr>
@@ -339,7 +311,7 @@
       <w:proofErr w:type="gramEnd"/>
       <w:r>
         <w:rPr>
-          <w:rFonts w:ascii="mplus1mn-regular" w:eastAsia="mplus1mn-regular" w:cs="mplus1mn-regular"/>
+          <w:rFonts w:asciiTheme="majorHAnsi" w:eastAsia="mplus1mn-regular" w:hAnsiTheme="majorHAnsi" w:cs="mplus1mn-regular"/>
           <w:color w:val="333333"/>
           <w:lang w:val="en-US"/>
         </w:rPr>
@@ -349,14 +321,14 @@
     <w:p>
       <w:pPr>
         <w:rPr>
-          <w:rFonts w:ascii="mplus1mn-regular" w:eastAsia="mplus1mn-regular" w:cs="mplus1mn-regular"/>
-          <w:color w:val="333333"/>
-          <w:lang w:val="en-US"/>
-        </w:rPr>
-      </w:pPr>
-      <w:r>
-        <w:rPr>
-          <w:rFonts w:ascii="mplus1mn-regular" w:eastAsia="mplus1mn-regular" w:cs="mplus1mn-regular"/>
+          <w:rFonts w:asciiTheme="majorHAnsi" w:eastAsia="mplus1mn-regular" w:hAnsiTheme="majorHAnsi" w:cs="mplus1mn-regular"/>
+          <w:color w:val="333333"/>
+          <w:lang w:val="en-US"/>
+        </w:rPr>
+      </w:pPr>
+      <w:r>
+        <w:rPr>
+          <w:rFonts w:asciiTheme="majorHAnsi" w:eastAsia="mplus1mn-regular" w:hAnsiTheme="majorHAnsi" w:cs="mplus1mn-regular"/>
           <w:color w:val="333333"/>
           <w:lang w:val="en-US"/>
         </w:rPr>
@@ -365,7 +337,7 @@
       <w:proofErr w:type="gramStart"/>
       <w:r>
         <w:rPr>
-          <w:rFonts w:ascii="mplus1mn-regular" w:eastAsia="mplus1mn-regular" w:cs="mplus1mn-regular"/>
+          <w:rFonts w:asciiTheme="majorHAnsi" w:eastAsia="mplus1mn-regular" w:hAnsiTheme="majorHAnsi" w:cs="mplus1mn-regular"/>
           <w:color w:val="333333"/>
           <w:lang w:val="en-US"/>
         </w:rPr>
@@ -374,7 +346,7 @@
       <w:proofErr w:type="gramEnd"/>
       <w:r>
         <w:rPr>
-          <w:rFonts w:ascii="mplus1mn-regular" w:eastAsia="mplus1mn-regular" w:cs="mplus1mn-regular"/>
+          <w:rFonts w:asciiTheme="majorHAnsi" w:eastAsia="mplus1mn-regular" w:hAnsiTheme="majorHAnsi" w:cs="mplus1mn-regular"/>
           <w:color w:val="333333"/>
           <w:lang w:val="en-US"/>
         </w:rPr>
@@ -384,19 +356,123 @@
     <w:p>
       <w:pPr>
         <w:rPr>
-          <w:lang w:val="en-US"/>
-        </w:rPr>
-      </w:pPr>
-      <w:r>
-        <w:rPr>
-          <w:rFonts w:ascii="mplus1mn-regular" w:eastAsia="mplus1mn-regular" w:cs="mplus1mn-regular"/>
-          <w:color w:val="333333"/>
-          <w:lang w:val="en-US"/>
-        </w:rPr>
-        <w:t>$ git commit</w:t>
+          <w:rFonts w:asciiTheme="majorHAnsi" w:eastAsia="mplus1mn-regular" w:hAnsiTheme="majorHAnsi" w:cs="mplus1mn-regular"/>
+          <w:color w:val="333333"/>
+          <w:lang w:val="en-US"/>
+        </w:rPr>
+      </w:pPr>
+      <w:r>
+        <w:rPr>
+          <w:rFonts w:asciiTheme="majorHAnsi" w:eastAsia="mplus1mn-regular" w:hAnsiTheme="majorHAnsi" w:cs="mplus1mn-regular"/>
+          <w:color w:val="333333"/>
+          <w:lang w:val="en-US"/>
+        </w:rPr>
+        <w:t xml:space="preserve">$ </w:t>
+      </w:r>
+      <w:proofErr w:type="gramStart"/>
+      <w:r>
+        <w:rPr>
+          <w:rFonts w:asciiTheme="majorHAnsi" w:eastAsia="mplus1mn-regular" w:hAnsiTheme="majorHAnsi" w:cs="mplus1mn-regular"/>
+          <w:color w:val="333333"/>
+          <w:lang w:val="en-US"/>
+        </w:rPr>
+        <w:t>git</w:t>
+      </w:r>
+      <w:proofErr w:type="gramEnd"/>
+      <w:r>
+        <w:rPr>
+          <w:rFonts w:asciiTheme="majorHAnsi" w:eastAsia="mplus1mn-regular" w:hAnsiTheme="majorHAnsi" w:cs="mplus1mn-regular"/>
+          <w:color w:val="333333"/>
+          <w:lang w:val="en-US"/>
+        </w:rPr>
+        <w:t xml:space="preserve"> commit</w:t>
+      </w:r>
+    </w:p>
+    <w:p>
+      <w:pPr>
+        <w:rPr>
+          <w:rFonts w:asciiTheme="majorHAnsi" w:eastAsia="mplus1mn-regular" w:hAnsiTheme="majorHAnsi" w:cs="mplus1mn-regular"/>
+          <w:color w:val="333333"/>
+          <w:lang w:val="en-US"/>
+        </w:rPr>
+      </w:pPr>
+      <w:r>
+        <w:rPr>
+          <w:rFonts w:asciiTheme="majorHAnsi" w:eastAsia="mplus1mn-regular" w:hAnsiTheme="majorHAnsi" w:cs="mplus1mn-regular"/>
+          <w:color w:val="333333"/>
+          <w:lang w:val="en-US"/>
+        </w:rPr>
+        <w:t xml:space="preserve">$ </w:t>
+      </w:r>
+      <w:proofErr w:type="gramStart"/>
+      <w:r>
+        <w:rPr>
+          <w:rFonts w:asciiTheme="majorHAnsi" w:eastAsia="mplus1mn-regular" w:hAnsiTheme="majorHAnsi" w:cs="mplus1mn-regular"/>
+          <w:color w:val="333333"/>
+          <w:lang w:val="en-US"/>
+        </w:rPr>
+        <w:t>git</w:t>
+      </w:r>
+      <w:proofErr w:type="gramEnd"/>
+      <w:r>
+        <w:rPr>
+          <w:rFonts w:asciiTheme="majorHAnsi" w:eastAsia="mplus1mn-regular" w:hAnsiTheme="majorHAnsi" w:cs="mplus1mn-regular"/>
+          <w:color w:val="333333"/>
+          <w:lang w:val="en-US"/>
+        </w:rPr>
+        <w:t xml:space="preserve"> clone </w:t>
+      </w:r>
+      <w:hyperlink r:id="rId5" w:history="1">
+        <w:r>
+          <w:rPr>
+            <w:rStyle w:val="Hyperlink"/>
+            <w:rFonts w:asciiTheme="majorHAnsi" w:eastAsia="mplus1mn-regular" w:hAnsiTheme="majorHAnsi" w:cs="mplus1mn-regular"/>
+            <w:lang w:val="en-US"/>
+          </w:rPr>
+          <w:t>https://github.com/N3verland/GettingToKnowGit</w:t>
+        </w:r>
+      </w:hyperlink>
+    </w:p>
+    <w:p>
+      <w:pPr>
+        <w:rPr>
+          <w:rFonts w:asciiTheme="majorHAnsi" w:hAnsiTheme="majorHAnsi"/>
+          <w:lang w:val="en-US"/>
+        </w:rPr>
+      </w:pPr>
+      <w:r>
+        <w:rPr>
+          <w:rFonts w:asciiTheme="majorHAnsi" w:hAnsiTheme="majorHAnsi"/>
+          <w:lang w:val="en-US"/>
+        </w:rPr>
+        <w:t xml:space="preserve">$ </w:t>
+      </w:r>
+      <w:proofErr w:type="gramStart"/>
+      <w:r>
+        <w:rPr>
+          <w:rFonts w:asciiTheme="majorHAnsi" w:hAnsiTheme="majorHAnsi"/>
+          <w:lang w:val="en-US"/>
+        </w:rPr>
+        <w:t>git</w:t>
+      </w:r>
+      <w:proofErr w:type="gramEnd"/>
+      <w:r>
+        <w:rPr>
+          <w:rFonts w:asciiTheme="majorHAnsi" w:hAnsiTheme="majorHAnsi"/>
+          <w:lang w:val="en-US"/>
+        </w:rPr>
+        <w:t xml:space="preserve"> push</w:t>
       </w:r>
       <w:bookmarkStart w:id="0" w:name="_GoBack"/>
       <w:bookmarkEnd w:id="0"/>
+    </w:p>
+    <w:p>
+      <w:pPr>
+        <w:rPr>
+          <w:rFonts w:asciiTheme="majorHAnsi" w:hAnsiTheme="majorHAnsi"/>
+          <w:lang w:val="en-US"/>
+        </w:rPr>
+      </w:pPr>
     </w:p>
     <w:sectPr>
       <w:pgSz w:w="11906" w:h="16838"/>

</xml_diff>